<commit_message>
Add Narrative to Project
Add Narrative, more ocean sounds and steps to audio file.
</commit_message>
<xml_diff>
--- a/AudioNarrative.docx
+++ b/AudioNarrative.docx
@@ -283,7 +283,13 @@
       </w:pPr>
       <w:r>
         <w:lastRenderedPageBreak/>
-        <w:t>I know that is has been a hard year for you, but you can’t let that decide your future. You have worked hard towards your goal of becoming a doctor, and this is just another obstacle to overcome.</w:t>
+        <w:t xml:space="preserve">I know that </w:t>
+      </w:r>
+      <w:r>
+        <w:t>th</w:t>
+      </w:r>
+      <w:r>
+        <w:t>is has been a hard year for you, but you can’t let that decide your future. You have worked hard towards your goal of becoming a doctor, and this is just another obstacle to overcome.</w:t>
       </w:r>
     </w:p>
     <w:p>
@@ -354,7 +360,13 @@
         <w:jc w:val="center"/>
       </w:pPr>
       <w:r>
-        <w:t>But what am I going to do? She said that she will kick me out if I fail. I can’t afford rent on my own. I won’t be able to study let alone go to school if I do get accepted.</w:t>
+        <w:t xml:space="preserve">But what am I going to do? She said that she will kick me out if I fail. I can’t afford rent on my own. I won’t be able to study let alone go to school </w:t>
+      </w:r>
+      <w:r>
+        <w:t xml:space="preserve">even </w:t>
+      </w:r>
+      <w:r>
+        <w:t>if I do get accepted.</w:t>
       </w:r>
     </w:p>
     <w:p>

</xml_diff>